<commit_message>
made area deformation gradually lower towards the edges of effect circle
</commit_message>
<xml_diff>
--- a/GameDocuments/Game_Design_Document.docx
+++ b/GameDocuments/Game_Design_Document.docx
@@ -4279,8 +4279,8 @@
         <w:jc w:val="both"/>
         <w:rPr>
           <w:rFonts w:ascii="Arial" w:eastAsia="Times New Roman" w:hAnsi="Arial" w:cs="Arial"/>
-          <w:sz w:val="32"/>
-          <w:szCs w:val="32"/>
+          <w:sz w:val="24"/>
+          <w:szCs w:val="24"/>
           <w:lang w:val="en-US"/>
         </w:rPr>
       </w:pPr>
@@ -10959,7 +10959,25 @@
           <w:szCs w:val="24"/>
           <w:lang w:val="en-US"/>
         </w:rPr>
-        <w:t>Level select menu</w:t>
+        <w:t>Level select</w:t>
+      </w:r>
+      <w:r>
+        <w:rPr>
+          <w:rFonts w:ascii="Arial" w:eastAsia="Times New Roman" w:hAnsi="Arial" w:cs="Arial"/>
+          <w:sz w:val="24"/>
+          <w:szCs w:val="24"/>
+          <w:lang w:val="en-US"/>
+        </w:rPr>
+        <w:t>ion</w:t>
+      </w:r>
+      <w:r>
+        <w:rPr>
+          <w:rFonts w:ascii="Arial" w:eastAsia="Times New Roman" w:hAnsi="Arial" w:cs="Arial"/>
+          <w:sz w:val="24"/>
+          <w:szCs w:val="24"/>
+          <w:lang w:val="en-US"/>
+        </w:rPr>
+        <w:t xml:space="preserve"> menu</w:t>
       </w:r>
       <w:r>
         <w:rPr>

</xml_diff>